<commit_message>
Setup, installing dependencies, etc
</commit_message>
<xml_diff>
--- a/Notes.docx
+++ b/Notes.docx
@@ -2,6 +2,38 @@
 <file path=word/document.xml><?xml version="1.0" encoding="utf-8"?>
 <w:document xmlns:wpc="http://schemas.microsoft.com/office/word/2010/wordprocessingCanvas" xmlns:cx="http://schemas.microsoft.com/office/drawing/2014/chartex" xmlns:cx1="http://schemas.microsoft.com/office/drawing/2015/9/8/chartex" xmlns:cx2="http://schemas.microsoft.com/office/drawing/2015/10/21/chartex" xmlns:cx3="http://schemas.microsoft.com/office/drawing/2016/5/9/chartex" xmlns:cx4="http://schemas.microsoft.com/office/drawing/2016/5/10/chartex" xmlns:cx5="http://schemas.microsoft.com/office/drawing/2016/5/11/chartex" xmlns:cx6="http://schemas.microsoft.com/office/drawing/2016/5/12/chartex" xmlns:cx7="http://schemas.microsoft.com/office/drawing/2016/5/13/chartex" xmlns:cx8="http://schemas.microsoft.com/office/drawing/2016/5/14/chartex" xmlns:mc="http://schemas.openxmlformats.org/markup-compatibility/2006" xmlns:aink="http://schemas.microsoft.com/office/drawing/2016/ink" xmlns:am3d="http://schemas.microsoft.com/office/drawing/2017/model3d" xmlns:o="urn:schemas-microsoft-com:office:office" xmlns:r="http://schemas.openxmlformats.org/officeDocument/2006/relationships" xmlns:m="http://schemas.openxmlformats.org/officeDocument/2006/math" xmlns:v="urn:schemas-microsoft-com:vml" xmlns:wp14="http://schemas.microsoft.com/office/word/2010/wordprocessingDrawing" xmlns:wp="http://schemas.openxmlformats.org/drawingml/2006/wordprocessingDrawing" xmlns:w10="urn:schemas-microsoft-com:office:word" xmlns:w="http://schemas.openxmlformats.org/wordprocessingml/2006/main" xmlns:w14="http://schemas.microsoft.com/office/word/2010/wordml" xmlns:w15="http://schemas.microsoft.com/office/word/2012/wordml" xmlns:w16cid="http://schemas.microsoft.com/office/word/2016/wordml/cid" xmlns:w16se="http://schemas.microsoft.com/office/word/2015/wordml/symex" xmlns:wpg="http://schemas.microsoft.com/office/word/2010/wordprocessingGroup" xmlns:wpi="http://schemas.microsoft.com/office/word/2010/wordprocessingInk" xmlns:wne="http://schemas.microsoft.com/office/word/2006/wordml" xmlns:wps="http://schemas.microsoft.com/office/word/2010/wordprocessingShape" mc:Ignorable="w14 w15 w16se w16cid wp14">
   <w:body>
+    <w:p>
+      <w:proofErr w:type="spellStart"/>
+      <w:r>
+        <w:t>Todo</w:t>
+      </w:r>
+      <w:proofErr w:type="spellEnd"/>
+      <w:r>
+        <w:t>:</w:t>
+      </w:r>
+    </w:p>
+    <w:p>
+      <w:r>
+        <w:t xml:space="preserve">Use </w:t>
+      </w:r>
+      <w:proofErr w:type="spellStart"/>
+      <w:r>
+        <w:t>Matter.Engine.update</w:t>
+      </w:r>
+      <w:proofErr w:type="spellEnd"/>
+      <w:r>
+        <w:t xml:space="preserve"> for user to select t = </w:t>
+      </w:r>
+    </w:p>
+    <w:p/>
+    <w:p>
+      <w:r>
+        <w:t>Before “play,” you’re just drawing the items to canvas, but when press “play,” then you add all of the objects to the engine/world and apply everything (forces, velocity, etc)… I think</w:t>
+      </w:r>
+      <w:bookmarkStart w:id="0" w:name="_GoBack"/>
+      <w:bookmarkEnd w:id="0"/>
+    </w:p>
+    <w:p/>
     <w:p>
       <w:proofErr w:type="spellStart"/>
       <w:r>
@@ -230,6 +262,7 @@
     <w:p/>
     <w:p>
       <w:r>
+        <w:lastRenderedPageBreak/>
         <w:t>Object</w:t>
       </w:r>
       <w:r>
@@ -333,7 +366,6 @@
     </w:p>
     <w:p>
       <w:r>
-        <w:lastRenderedPageBreak/>
         <w:t>On play: Constant forces stay on there (color coded), instant forces disappear, but velocity vectors are shown (magnitude, direction)</w:t>
       </w:r>
     </w:p>
@@ -454,6 +486,7 @@
     </w:p>
     <w:p>
       <w:r>
+        <w:lastRenderedPageBreak/>
         <w:t>Options:</w:t>
       </w:r>
       <w:r>
@@ -542,13 +575,16 @@
     <w:p/>
     <w:p>
       <w:r>
+        <w:t>Note collisions = perfectly elastic</w:t>
+      </w:r>
+    </w:p>
+    <w:p/>
+    <w:p>
+      <w:r>
         <w:t>Contact form for feature requests, bugs, etc</w:t>
       </w:r>
     </w:p>
-    <w:p>
-      <w:bookmarkStart w:id="0" w:name="_GoBack"/>
-      <w:bookmarkEnd w:id="0"/>
-    </w:p>
+    <w:p/>
     <w:p>
       <w:r>
         <w:t>Some type of interactive tutorial</w:t>
@@ -689,6 +725,7 @@
     </w:p>
     <w:p>
       <w:r>
+        <w:lastRenderedPageBreak/>
         <w:t>Formula sheet (organized by units)</w:t>
       </w:r>
     </w:p>
@@ -737,7 +774,28 @@
         <w:t>Create preset dashboards for forces, rotation, static equilibrium, etc</w:t>
       </w:r>
     </w:p>
-    <w:p/>
+    <w:p>
+      <w:r>
+        <w:t xml:space="preserve">Add this as cool </w:t>
+      </w:r>
+      <w:r>
+        <w:t>demonstration of forces (</w:t>
+      </w:r>
+      <w:hyperlink r:id="rId9" w:history="1">
+        <w:r>
+          <w:rPr>
+            <w:rStyle w:val="Hyperlink"/>
+          </w:rPr>
+          <w:t>https://www.youtube.com/watch?v=jsYwFizhncE</w:t>
+        </w:r>
+      </w:hyperlink>
+      <w:r>
+        <w:t>)</w:t>
+      </w:r>
+      <w:r>
+        <w:t xml:space="preserve"> (ask user to input how many digits of pi wants to approximate)</w:t>
+      </w:r>
+    </w:p>
     <w:p>
       <w:r>
         <w:t>NOTES:</w:t>

</xml_diff>

<commit_message>
Add Box, Circle classes; Work on webpack/eslint/etc
</commit_message>
<xml_diff>
--- a/Notes.docx
+++ b/Notes.docx
@@ -29,6 +29,15 @@
     <w:p>
       <w:r>
         <w:t>Before “play,” you’re just drawing the items to canvas, but when press “play,” then you add all of the objects to the engine/world and apply everything (forces, velocity, etc)… I think</w:t>
+      </w:r>
+    </w:p>
+    <w:p/>
+    <w:p>
+      <w:r>
+        <w:t>Use composites and connecting bodies for momentum!</w:t>
+      </w:r>
+      <w:r>
+        <w:t xml:space="preserve"> This might actually be genius</w:t>
       </w:r>
       <w:bookmarkStart w:id="0" w:name="_GoBack"/>
       <w:bookmarkEnd w:id="0"/>
@@ -262,7 +271,6 @@
     <w:p/>
     <w:p>
       <w:r>
-        <w:lastRenderedPageBreak/>
         <w:t>Object</w:t>
       </w:r>
       <w:r>
@@ -481,12 +489,12 @@
           <w:b/>
           <w:sz w:val="36"/>
         </w:rPr>
+        <w:lastRenderedPageBreak/>
         <w:t>Dashboard:</w:t>
       </w:r>
     </w:p>
     <w:p>
       <w:r>
-        <w:lastRenderedPageBreak/>
         <w:t>Options:</w:t>
       </w:r>
       <w:r>
@@ -720,12 +728,12 @@
     </w:p>
     <w:p>
       <w:r>
+        <w:lastRenderedPageBreak/>
         <w:t>Dynamic graph drawing of velocity and position</w:t>
       </w:r>
     </w:p>
     <w:p>
       <w:r>
-        <w:lastRenderedPageBreak/>
         <w:t>Formula sheet (organized by units)</w:t>
       </w:r>
     </w:p>

</xml_diff>

<commit_message>
Work on Bodies classes; remove p5 dependency
</commit_message>
<xml_diff>
--- a/Notes.docx
+++ b/Notes.docx
@@ -29,6 +29,25 @@
     <w:p>
       <w:r>
         <w:t>Before “play,” you’re just drawing the items to canvas, but when press “play,” then you add all of the objects to the engine/world and apply everything (forces, velocity, etc)… I think</w:t>
+      </w:r>
+    </w:p>
+    <w:p/>
+    <w:p>
+      <w:r>
+        <w:t>use push and pop to contain changes to an object and save the previous state (undo option for user)</w:t>
+      </w:r>
+      <w:r>
+        <w:t xml:space="preserve"> — you would save this state by doing like </w:t>
+      </w:r>
+      <w:proofErr w:type="spellStart"/>
+      <w:proofErr w:type="gramStart"/>
+      <w:r>
+        <w:t>this.state</w:t>
+      </w:r>
+      <w:proofErr w:type="spellEnd"/>
+      <w:proofErr w:type="gramEnd"/>
+      <w:r>
+        <w:t xml:space="preserve"> or something, saving the state to the object</w:t>
       </w:r>
     </w:p>
     <w:p/>
@@ -238,6 +257,7 @@
     </w:p>
     <w:p>
       <w:r>
+        <w:lastRenderedPageBreak/>
         <w:t xml:space="preserve">Different moments of inertias depending on object (more specifically that whacky double ring cylinder </w:t>
       </w:r>
       <w:r>
@@ -466,6 +486,7 @@
     </w:p>
     <w:p>
       <w:r>
+        <w:lastRenderedPageBreak/>
         <w:t xml:space="preserve">Strings and tension forces need to be available as well!!! (obviously pendulum strings will exist, but I’m referring to like two blocks connected by a string, but the heavier one is pulled down by gravity and hanging on a pulley, etc </w:t>
       </w:r>
       <w:proofErr w:type="spellStart"/>
@@ -487,7 +508,6 @@
           <w:b/>
           <w:sz w:val="36"/>
         </w:rPr>
-        <w:lastRenderedPageBreak/>
         <w:t>Dashboard:</w:t>
       </w:r>
     </w:p>
@@ -726,7 +746,6 @@
     </w:p>
     <w:p>
       <w:r>
-        <w:lastRenderedPageBreak/>
         <w:t>Dynamic graph drawing of velocity and position</w:t>
       </w:r>
     </w:p>
@@ -802,6 +821,43 @@
         <w:t xml:space="preserve"> (ask user to input how many digits of pi wants to approximate)</w:t>
       </w:r>
     </w:p>
+    <w:p/>
+    <w:p>
+      <w:r>
+        <w:t xml:space="preserve">Use Three.js to make a 3d version (basically, option to select 2D or 3D, and to easily transfer objects, you’ll need to figure out how to </w:t>
+      </w:r>
+      <w:proofErr w:type="spellStart"/>
+      <w:r>
+        <w:t>rnder</w:t>
+      </w:r>
+      <w:proofErr w:type="spellEnd"/>
+      <w:r>
+        <w:t xml:space="preserve"> 3d based on the </w:t>
+      </w:r>
+      <w:r>
+        <w:t xml:space="preserve">2d objects matter.js </w:t>
+      </w:r>
+      <w:r>
+        <w:t xml:space="preserve">already </w:t>
+      </w:r>
+      <w:r>
+        <w:t>creates for u)</w:t>
+      </w:r>
+    </w:p>
+    <w:p/>
+    <w:p>
+      <w:proofErr w:type="spellStart"/>
+      <w:r>
+        <w:t>Websocket</w:t>
+      </w:r>
+      <w:proofErr w:type="spellEnd"/>
+      <w:r>
+        <w:t xml:space="preserve"> for ppl to interact on same pg</w:t>
+      </w:r>
+      <w:bookmarkStart w:id="0" w:name="_GoBack"/>
+      <w:bookmarkEnd w:id="0"/>
+    </w:p>
+    <w:p/>
     <w:p>
       <w:r>
         <w:t>NOTES:</w:t>
@@ -844,10 +900,7 @@
     <w:p/>
     <w:p/>
     <w:p/>
-    <w:p>
-      <w:bookmarkStart w:id="0" w:name="_GoBack"/>
-      <w:bookmarkEnd w:id="0"/>
-    </w:p>
+    <w:p/>
     <w:sectPr>
       <w:pgSz w:w="12240" w:h="15840"/>
       <w:pgMar w:top="1440" w:right="1440" w:bottom="1440" w:left="1440" w:header="720" w:footer="720" w:gutter="0"/>

</xml_diff>

<commit_message>
Experimenting w code splitting
</commit_message>
<xml_diff>
--- a/Notes.docx
+++ b/Notes.docx
@@ -3,74 +3,6 @@
 <w:document xmlns:wpc="http://schemas.microsoft.com/office/word/2010/wordprocessingCanvas" xmlns:cx="http://schemas.microsoft.com/office/drawing/2014/chartex" xmlns:cx1="http://schemas.microsoft.com/office/drawing/2015/9/8/chartex" xmlns:cx2="http://schemas.microsoft.com/office/drawing/2015/10/21/chartex" xmlns:cx3="http://schemas.microsoft.com/office/drawing/2016/5/9/chartex" xmlns:cx4="http://schemas.microsoft.com/office/drawing/2016/5/10/chartex" xmlns:cx5="http://schemas.microsoft.com/office/drawing/2016/5/11/chartex" xmlns:cx6="http://schemas.microsoft.com/office/drawing/2016/5/12/chartex" xmlns:cx7="http://schemas.microsoft.com/office/drawing/2016/5/13/chartex" xmlns:cx8="http://schemas.microsoft.com/office/drawing/2016/5/14/chartex" xmlns:mc="http://schemas.openxmlformats.org/markup-compatibility/2006" xmlns:aink="http://schemas.microsoft.com/office/drawing/2016/ink" xmlns:am3d="http://schemas.microsoft.com/office/drawing/2017/model3d" xmlns:o="urn:schemas-microsoft-com:office:office" xmlns:r="http://schemas.openxmlformats.org/officeDocument/2006/relationships" xmlns:m="http://schemas.openxmlformats.org/officeDocument/2006/math" xmlns:v="urn:schemas-microsoft-com:vml" xmlns:wp14="http://schemas.microsoft.com/office/word/2010/wordprocessingDrawing" xmlns:wp="http://schemas.openxmlformats.org/drawingml/2006/wordprocessingDrawing" xmlns:w10="urn:schemas-microsoft-com:office:word" xmlns:w="http://schemas.openxmlformats.org/wordprocessingml/2006/main" xmlns:w14="http://schemas.microsoft.com/office/word/2010/wordml" xmlns:w15="http://schemas.microsoft.com/office/word/2012/wordml" xmlns:w16cid="http://schemas.microsoft.com/office/word/2016/wordml/cid" xmlns:w16se="http://schemas.microsoft.com/office/word/2015/wordml/symex" xmlns:wpg="http://schemas.microsoft.com/office/word/2010/wordprocessingGroup" xmlns:wpi="http://schemas.microsoft.com/office/word/2010/wordprocessingInk" xmlns:wne="http://schemas.microsoft.com/office/word/2006/wordml" xmlns:wps="http://schemas.microsoft.com/office/word/2010/wordprocessingShape" mc:Ignorable="w14 w15 w16se w16cid wp14">
   <w:body>
     <w:p>
-      <w:proofErr w:type="spellStart"/>
-      <w:r>
-        <w:t>Todo</w:t>
-      </w:r>
-      <w:proofErr w:type="spellEnd"/>
-      <w:r>
-        <w:t>:</w:t>
-      </w:r>
-    </w:p>
-    <w:p>
-      <w:r>
-        <w:t xml:space="preserve">Use </w:t>
-      </w:r>
-      <w:proofErr w:type="spellStart"/>
-      <w:r>
-        <w:t>Matter.Engine.update</w:t>
-      </w:r>
-      <w:proofErr w:type="spellEnd"/>
-      <w:r>
-        <w:t xml:space="preserve"> for user to select t = </w:t>
-      </w:r>
-    </w:p>
-    <w:p/>
-    <w:p>
-      <w:r>
-        <w:t>Before “play,” you’re just drawing the items to canvas, but when press “play,” then you add all of the objects to the engine/world and apply everything (forces, velocity, etc)… I think</w:t>
-      </w:r>
-    </w:p>
-    <w:p/>
-    <w:p>
-      <w:r>
-        <w:t>use push and pop to contain changes to an object and save the previous state (undo option for user)</w:t>
-      </w:r>
-      <w:r>
-        <w:t xml:space="preserve"> — you would save this state by doing like </w:t>
-      </w:r>
-      <w:proofErr w:type="spellStart"/>
-      <w:proofErr w:type="gramStart"/>
-      <w:r>
-        <w:t>this.state</w:t>
-      </w:r>
-      <w:proofErr w:type="spellEnd"/>
-      <w:proofErr w:type="gramEnd"/>
-      <w:r>
-        <w:t xml:space="preserve"> or something, saving the state to the object</w:t>
-      </w:r>
-    </w:p>
-    <w:p/>
-    <w:p>
-      <w:r>
-        <w:t>Use composites and connecting bodies for momentum!</w:t>
-      </w:r>
-      <w:r>
-        <w:t xml:space="preserve"> This might actually be genius</w:t>
-      </w:r>
-    </w:p>
-    <w:p/>
-    <w:p>
-      <w:proofErr w:type="spellStart"/>
-      <w:r>
-        <w:t>Java</w:t>
-      </w:r>
-      <w:r>
-        <w:t>script</w:t>
-      </w:r>
-      <w:proofErr w:type="spellEnd"/>
-    </w:p>
-    <w:p>
       <w:r>
         <w:t xml:space="preserve">MVP on </w:t>
       </w:r>
@@ -85,23 +17,6 @@
     </w:p>
     <w:p>
       <w:r>
-        <w:t>Matter.js</w:t>
-      </w:r>
-      <w:r>
-        <w:t xml:space="preserve"> (Math, collisions, etc)</w:t>
-      </w:r>
-      <w:r>
-        <w:t>,</w:t>
-      </w:r>
-      <w:r>
-        <w:t xml:space="preserve"> p5.js</w:t>
-      </w:r>
-      <w:r>
-        <w:t xml:space="preserve"> (visuals/drawing)</w:t>
-      </w:r>
-    </w:p>
-    <w:p>
-      <w:r>
         <w:t xml:space="preserve">Plugins to look at: </w:t>
       </w:r>
       <w:r>
@@ -128,18 +43,10 @@
     </w:p>
     <w:p>
       <w:r>
-        <w:t xml:space="preserve">Feel like u can do this </w:t>
-      </w:r>
-      <w:proofErr w:type="spellStart"/>
-      <w:r>
-        <w:t>urself</w:t>
-      </w:r>
-      <w:proofErr w:type="spellEnd"/>
-      <w:r>
-        <w:t xml:space="preserve"> but check: </w:t>
-      </w:r>
-      <w:r>
-        <w:t xml:space="preserve">matter-collision-events by </w:t>
+        <w:t>m</w:t>
+      </w:r>
+      <w:r>
+        <w:t xml:space="preserve">atter-collision-events by </w:t>
       </w:r>
       <w:proofErr w:type="spellStart"/>
       <w:r>
@@ -192,7 +99,10 @@
     </w:p>
     <w:p>
       <w:r>
-        <w:t xml:space="preserve">Some aesthetic sky background with sun, smooth </w:t>
+        <w:t>A</w:t>
+      </w:r>
+      <w:r>
+        <w:t xml:space="preserve">esthetic sky background with sun, smooth </w:t>
       </w:r>
       <w:proofErr w:type="gramStart"/>
       <w:r>
@@ -243,48 +153,44 @@
     </w:p>
     <w:p>
       <w:r>
-        <w:t xml:space="preserve">Max force values able to be inputted; max objects in the world; </w:t>
-      </w:r>
-      <w:r>
-        <w:t>etc</w:t>
-      </w:r>
-    </w:p>
-    <w:p/>
-    <w:p>
-      <w:r>
-        <w:t>Difficult things you might want but don’t know how to do:</w:t>
-      </w:r>
-    </w:p>
-    <w:p>
-      <w:r>
-        <w:lastRenderedPageBreak/>
-        <w:t xml:space="preserve">Different moments of inertias depending on object (more specifically that whacky double ring cylinder </w:t>
-      </w:r>
-      <w:r>
-        <w:t xml:space="preserve">circle inner outer radius </w:t>
-      </w:r>
-      <w:r>
-        <w:t>nonsense that was on the tes</w:t>
-      </w:r>
-      <w:r>
-        <w:t>t</w:t>
-      </w:r>
-    </w:p>
-    <w:p>
-      <w:r>
-        <w:t>rolling down hills to see potential/kinetic energy transfers</w:t>
-      </w:r>
-    </w:p>
-    <w:p>
-      <w:r>
-        <w:t xml:space="preserve">Different screen sizes? Can this be a % </w:t>
-      </w:r>
-      <w:r>
-        <w:t xml:space="preserve">responsive </w:t>
-      </w:r>
-      <w:r>
-        <w:t>width/height?</w:t>
-      </w:r>
+        <w:t xml:space="preserve">Max </w:t>
+      </w:r>
+      <w:r>
+        <w:t>user input (ex no higher than 400N, 15 objects, etc)</w:t>
+      </w:r>
+    </w:p>
+    <w:p/>
+    <w:p>
+      <w:pPr>
+        <w:pStyle w:val="ListParagraph"/>
+        <w:numPr>
+          <w:ilvl w:val="0"/>
+          <w:numId w:val="3"/>
+        </w:numPr>
+      </w:pPr>
+      <w:r>
+        <w:t>Dynamic graph drawing of velocity and position</w:t>
+      </w:r>
+    </w:p>
+    <w:p>
+      <w:pPr>
+        <w:pStyle w:val="ListParagraph"/>
+        <w:numPr>
+          <w:ilvl w:val="0"/>
+          <w:numId w:val="3"/>
+        </w:numPr>
+      </w:pPr>
+      <w:r>
+        <w:t>way to make parabola/circle pit thing</w:t>
+      </w:r>
+    </w:p>
+    <w:p/>
+    <w:p>
+      <w:r>
+        <w:t>Use an SVG to make a concave pit and other stuff</w:t>
+      </w:r>
+      <w:bookmarkStart w:id="0" w:name="_GoBack"/>
+      <w:bookmarkEnd w:id="0"/>
     </w:p>
     <w:p/>
     <w:p>
@@ -398,6 +304,7 @@
     <w:p/>
     <w:p>
       <w:r>
+        <w:lastRenderedPageBreak/>
         <w:t>Forces: Can select where on object to apply force (exactly what point, direction, and magnitude)</w:t>
       </w:r>
     </w:p>
@@ -486,7 +393,6 @@
     </w:p>
     <w:p>
       <w:r>
-        <w:lastRenderedPageBreak/>
         <w:t xml:space="preserve">Strings and tension forces need to be available as well!!! (obviously pendulum strings will exist, but I’m referring to like two blocks connected by a string, but the heavier one is pulled down by gravity and hanging on a pulley, etc </w:t>
       </w:r>
       <w:proofErr w:type="spellStart"/>
@@ -496,6 +402,16 @@
       <w:proofErr w:type="spellEnd"/>
     </w:p>
     <w:p/>
+    <w:p>
+      <w:r>
+        <w:t>Magnetism stuff</w:t>
+      </w:r>
+    </w:p>
+    <w:p>
+      <w:r>
+        <w:t>Positive / negative particle stuff + electric fields</w:t>
+      </w:r>
+    </w:p>
     <w:p>
       <w:pPr>
         <w:rPr>
@@ -595,6 +511,7 @@
     </w:p>
     <w:p>
       <w:r>
+        <w:lastRenderedPageBreak/>
         <w:t>After world functions:</w:t>
       </w:r>
     </w:p>
@@ -644,10 +561,10 @@
       </w:r>
       <w:proofErr w:type="spellEnd"/>
       <w:r>
-        <w:t xml:space="preserve"> on this — personally believe it’s a great idea</w:t>
-      </w:r>
-      <w:r>
-        <w:t xml:space="preserve"> + makes his lesson planning easier…</w:t>
+        <w:t xml:space="preserve"> </w:t>
+      </w:r>
+      <w:r>
+        <w:t>makes lesson planning easier…</w:t>
       </w:r>
       <w:r>
         <w:t>)</w:t>
@@ -739,14 +656,10 @@
       </w:r>
     </w:p>
     <w:p/>
-    <w:p>
-      <w:r>
-        <w:t>Extra features:</w:t>
-      </w:r>
-    </w:p>
-    <w:p>
-      <w:r>
-        <w:t>Dynamic graph drawing of velocity and position</w:t>
+    <w:p/>
+    <w:p>
+      <w:r>
+        <w:t>Extra:</w:t>
       </w:r>
     </w:p>
     <w:p>
@@ -754,6 +667,13 @@
         <w:t>Formula sheet (organized by units)</w:t>
       </w:r>
     </w:p>
+    <w:p/>
+    <w:p>
+      <w:r>
+        <w:t>Sharing Physics Simulator setups for others to use/interact w (passport auth for this) (teachers can use this)</w:t>
+      </w:r>
+    </w:p>
+    <w:p/>
     <w:p>
       <w:r>
         <w:t>? help icons to explain physics concepts perhaps</w:t>
@@ -768,35 +688,6 @@
       <w:proofErr w:type="gramEnd"/>
       <w:r>
         <w:t xml:space="preserve"> bubble, things like that)</w:t>
-      </w:r>
-    </w:p>
-    <w:p>
-      <w:r>
-        <w:t>Create your own objects</w:t>
-      </w:r>
-      <w:r>
-        <w:t xml:space="preserve"> (</w:t>
-      </w:r>
-      <w:proofErr w:type="spellStart"/>
-      <w:r>
-        <w:t>PhysicsEditor</w:t>
-      </w:r>
-      <w:proofErr w:type="spellEnd"/>
-      <w:r>
-        <w:t xml:space="preserve"> by Andreas </w:t>
-      </w:r>
-      <w:proofErr w:type="spellStart"/>
-      <w:r>
-        <w:t>Löw</w:t>
-      </w:r>
-      <w:proofErr w:type="spellEnd"/>
-      <w:r>
-        <w:t>)</w:t>
-      </w:r>
-    </w:p>
-    <w:p>
-      <w:r>
-        <w:t>Create preset dashboards for forces, rotation, static equilibrium, etc</w:t>
       </w:r>
     </w:p>
     <w:p>
@@ -822,9 +713,34 @@
       </w:r>
     </w:p>
     <w:p/>
-    <w:p>
-      <w:r>
-        <w:t xml:space="preserve">Use Three.js to make a 3d version (basically, option to select 2D or 3D, and to easily transfer objects, you’ll need to figure out how to </w:t>
+    <w:p/>
+    <w:p>
+      <w:r>
+        <w:t>Etc:</w:t>
+      </w:r>
+    </w:p>
+    <w:p>
+      <w:pPr>
+        <w:pStyle w:val="ListParagraph"/>
+        <w:numPr>
+          <w:ilvl w:val="0"/>
+          <w:numId w:val="2"/>
+        </w:numPr>
+      </w:pPr>
+      <w:r>
+        <w:t>Different moments of inertias depending on object (more specifically that whacky double ring cylinder circle inner outer radius nonsense that was on the test</w:t>
+      </w:r>
+    </w:p>
+    <w:p>
+      <w:pPr>
+        <w:pStyle w:val="ListParagraph"/>
+        <w:numPr>
+          <w:ilvl w:val="0"/>
+          <w:numId w:val="2"/>
+        </w:numPr>
+      </w:pPr>
+      <w:r>
+        <w:t xml:space="preserve">Three.js to make a 3d version (basically, option to select 2D or 3D, and to easily transfer objects, you’ll need to figure out how to </w:t>
       </w:r>
       <w:proofErr w:type="spellStart"/>
       <w:r>
@@ -832,66 +748,12 @@
       </w:r>
       <w:proofErr w:type="spellEnd"/>
       <w:r>
-        <w:t xml:space="preserve"> 3d based on the </w:t>
-      </w:r>
-      <w:r>
-        <w:t xml:space="preserve">2d objects matter.js </w:t>
-      </w:r>
-      <w:r>
-        <w:t xml:space="preserve">already </w:t>
-      </w:r>
-      <w:r>
-        <w:t>creates for u)</w:t>
-      </w:r>
-    </w:p>
-    <w:p/>
-    <w:p>
-      <w:proofErr w:type="spellStart"/>
-      <w:r>
-        <w:t>Websocket</w:t>
-      </w:r>
-      <w:proofErr w:type="spellEnd"/>
-      <w:r>
-        <w:t xml:space="preserve"> for ppl to interact on same pg</w:t>
-      </w:r>
-      <w:bookmarkStart w:id="0" w:name="_GoBack"/>
-      <w:bookmarkEnd w:id="0"/>
-    </w:p>
-    <w:p/>
-    <w:p>
-      <w:r>
-        <w:t>NOTES:</w:t>
-      </w:r>
-    </w:p>
-    <w:p>
-      <w:r>
-        <w:t xml:space="preserve">if </w:t>
-      </w:r>
-      <w:proofErr w:type="spellStart"/>
-      <w:r>
-        <w:t>ur</w:t>
-      </w:r>
-      <w:proofErr w:type="spellEnd"/>
-      <w:r>
-        <w:t xml:space="preserve"> gonna be a greedy capitalist… ads only</w:t>
-      </w:r>
-      <w:r>
-        <w:t xml:space="preserve"> and a donation button (which will literally get u 1 cent)</w:t>
-      </w:r>
-      <w:r>
-        <w:t xml:space="preserve">. THIS IS FREE!!!!! </w:t>
-      </w:r>
-      <w:r>
-        <w:rPr>
-          <w:rFonts w:hint="eastAsia"/>
-        </w:rPr>
-        <w:t>無料</w:t>
-      </w:r>
-      <w:r>
-        <w:t>!!!!</w:t>
-      </w:r>
-    </w:p>
-    <w:p/>
+        <w:t xml:space="preserve"> 3d based on the 2d objects matter.js already creates for u</w:t>
+      </w:r>
+      <w:r>
+        <w:t>)</w:t>
+      </w:r>
+    </w:p>
     <w:p/>
     <w:p/>
     <w:p/>
@@ -964,6 +826,119 @@
 <file path=word/numbering.xml><?xml version="1.0" encoding="utf-8"?>
 <w:numbering xmlns:wpc="http://schemas.microsoft.com/office/word/2010/wordprocessingCanvas" xmlns:cx="http://schemas.microsoft.com/office/drawing/2014/chartex" xmlns:cx1="http://schemas.microsoft.com/office/drawing/2015/9/8/chartex" xmlns:cx2="http://schemas.microsoft.com/office/drawing/2015/10/21/chartex" xmlns:cx3="http://schemas.microsoft.com/office/drawing/2016/5/9/chartex" xmlns:cx4="http://schemas.microsoft.com/office/drawing/2016/5/10/chartex" xmlns:cx5="http://schemas.microsoft.com/office/drawing/2016/5/11/chartex" xmlns:cx6="http://schemas.microsoft.com/office/drawing/2016/5/12/chartex" xmlns:cx7="http://schemas.microsoft.com/office/drawing/2016/5/13/chartex" xmlns:cx8="http://schemas.microsoft.com/office/drawing/2016/5/14/chartex" xmlns:mc="http://schemas.openxmlformats.org/markup-compatibility/2006" xmlns:aink="http://schemas.microsoft.com/office/drawing/2016/ink" xmlns:am3d="http://schemas.microsoft.com/office/drawing/2017/model3d" xmlns:o="urn:schemas-microsoft-com:office:office" xmlns:r="http://schemas.openxmlformats.org/officeDocument/2006/relationships" xmlns:m="http://schemas.openxmlformats.org/officeDocument/2006/math" xmlns:v="urn:schemas-microsoft-com:vml" xmlns:wp14="http://schemas.microsoft.com/office/word/2010/wordprocessingDrawing" xmlns:wp="http://schemas.openxmlformats.org/drawingml/2006/wordprocessingDrawing" xmlns:w10="urn:schemas-microsoft-com:office:word" xmlns:w="http://schemas.openxmlformats.org/wordprocessingml/2006/main" xmlns:w14="http://schemas.microsoft.com/office/word/2010/wordml" xmlns:w15="http://schemas.microsoft.com/office/word/2012/wordml" xmlns:w16cid="http://schemas.microsoft.com/office/word/2016/wordml/cid" xmlns:w16se="http://schemas.microsoft.com/office/word/2015/wordml/symex" xmlns:wpg="http://schemas.microsoft.com/office/word/2010/wordprocessingGroup" xmlns:wpi="http://schemas.microsoft.com/office/word/2010/wordprocessingInk" xmlns:wne="http://schemas.microsoft.com/office/word/2006/wordml" xmlns:wps="http://schemas.microsoft.com/office/word/2010/wordprocessingShape" mc:Ignorable="w14 w15 w16se w16cid wp14">
   <w:abstractNum w:abstractNumId="0" w15:restartNumberingAfterBreak="0">
+    <w:nsid w:val="02B03DBD"/>
+    <w:multiLevelType w:val="hybridMultilevel"/>
+    <w:tmpl w:val="62583ECE"/>
+    <w:lvl w:ilvl="0" w:tplc="04090001">
+      <w:start w:val="1"/>
+      <w:numFmt w:val="bullet"/>
+      <w:lvlText w:val=""/>
+      <w:lvlJc w:val="left"/>
+      <w:pPr>
+        <w:ind w:left="720" w:hanging="360"/>
+      </w:pPr>
+      <w:rPr>
+        <w:rFonts w:ascii="Symbol" w:hAnsi="Symbol" w:hint="default"/>
+      </w:rPr>
+    </w:lvl>
+    <w:lvl w:ilvl="1" w:tplc="04090003" w:tentative="1">
+      <w:start w:val="1"/>
+      <w:numFmt w:val="bullet"/>
+      <w:lvlText w:val="o"/>
+      <w:lvlJc w:val="left"/>
+      <w:pPr>
+        <w:ind w:left="1440" w:hanging="360"/>
+      </w:pPr>
+      <w:rPr>
+        <w:rFonts w:ascii="Courier New" w:hAnsi="Courier New" w:cs="Courier New" w:hint="default"/>
+      </w:rPr>
+    </w:lvl>
+    <w:lvl w:ilvl="2" w:tplc="04090005" w:tentative="1">
+      <w:start w:val="1"/>
+      <w:numFmt w:val="bullet"/>
+      <w:lvlText w:val=""/>
+      <w:lvlJc w:val="left"/>
+      <w:pPr>
+        <w:ind w:left="2160" w:hanging="360"/>
+      </w:pPr>
+      <w:rPr>
+        <w:rFonts w:ascii="Wingdings" w:hAnsi="Wingdings" w:hint="default"/>
+      </w:rPr>
+    </w:lvl>
+    <w:lvl w:ilvl="3" w:tplc="04090001" w:tentative="1">
+      <w:start w:val="1"/>
+      <w:numFmt w:val="bullet"/>
+      <w:lvlText w:val=""/>
+      <w:lvlJc w:val="left"/>
+      <w:pPr>
+        <w:ind w:left="2880" w:hanging="360"/>
+      </w:pPr>
+      <w:rPr>
+        <w:rFonts w:ascii="Symbol" w:hAnsi="Symbol" w:hint="default"/>
+      </w:rPr>
+    </w:lvl>
+    <w:lvl w:ilvl="4" w:tplc="04090003" w:tentative="1">
+      <w:start w:val="1"/>
+      <w:numFmt w:val="bullet"/>
+      <w:lvlText w:val="o"/>
+      <w:lvlJc w:val="left"/>
+      <w:pPr>
+        <w:ind w:left="3600" w:hanging="360"/>
+      </w:pPr>
+      <w:rPr>
+        <w:rFonts w:ascii="Courier New" w:hAnsi="Courier New" w:cs="Courier New" w:hint="default"/>
+      </w:rPr>
+    </w:lvl>
+    <w:lvl w:ilvl="5" w:tplc="04090005" w:tentative="1">
+      <w:start w:val="1"/>
+      <w:numFmt w:val="bullet"/>
+      <w:lvlText w:val=""/>
+      <w:lvlJc w:val="left"/>
+      <w:pPr>
+        <w:ind w:left="4320" w:hanging="360"/>
+      </w:pPr>
+      <w:rPr>
+        <w:rFonts w:ascii="Wingdings" w:hAnsi="Wingdings" w:hint="default"/>
+      </w:rPr>
+    </w:lvl>
+    <w:lvl w:ilvl="6" w:tplc="04090001" w:tentative="1">
+      <w:start w:val="1"/>
+      <w:numFmt w:val="bullet"/>
+      <w:lvlText w:val=""/>
+      <w:lvlJc w:val="left"/>
+      <w:pPr>
+        <w:ind w:left="5040" w:hanging="360"/>
+      </w:pPr>
+      <w:rPr>
+        <w:rFonts w:ascii="Symbol" w:hAnsi="Symbol" w:hint="default"/>
+      </w:rPr>
+    </w:lvl>
+    <w:lvl w:ilvl="7" w:tplc="04090003" w:tentative="1">
+      <w:start w:val="1"/>
+      <w:numFmt w:val="bullet"/>
+      <w:lvlText w:val="o"/>
+      <w:lvlJc w:val="left"/>
+      <w:pPr>
+        <w:ind w:left="5760" w:hanging="360"/>
+      </w:pPr>
+      <w:rPr>
+        <w:rFonts w:ascii="Courier New" w:hAnsi="Courier New" w:cs="Courier New" w:hint="default"/>
+      </w:rPr>
+    </w:lvl>
+    <w:lvl w:ilvl="8" w:tplc="04090005" w:tentative="1">
+      <w:start w:val="1"/>
+      <w:numFmt w:val="bullet"/>
+      <w:lvlText w:val=""/>
+      <w:lvlJc w:val="left"/>
+      <w:pPr>
+        <w:ind w:left="6480" w:hanging="360"/>
+      </w:pPr>
+      <w:rPr>
+        <w:rFonts w:ascii="Wingdings" w:hAnsi="Wingdings" w:hint="default"/>
+      </w:rPr>
+    </w:lvl>
+  </w:abstractNum>
+  <w:abstractNum w:abstractNumId="1" w15:restartNumberingAfterBreak="0">
     <w:nsid w:val="198D68E3"/>
     <w:multiLevelType w:val="hybridMultilevel"/>
     <w:tmpl w:val="3B6ACD44"/>
@@ -1076,8 +1051,127 @@
       </w:rPr>
     </w:lvl>
   </w:abstractNum>
+  <w:abstractNum w:abstractNumId="2" w15:restartNumberingAfterBreak="0">
+    <w:nsid w:val="51377C99"/>
+    <w:multiLevelType w:val="hybridMultilevel"/>
+    <w:tmpl w:val="8676F996"/>
+    <w:lvl w:ilvl="0" w:tplc="04090001">
+      <w:start w:val="1"/>
+      <w:numFmt w:val="bullet"/>
+      <w:lvlText w:val=""/>
+      <w:lvlJc w:val="left"/>
+      <w:pPr>
+        <w:ind w:left="720" w:hanging="360"/>
+      </w:pPr>
+      <w:rPr>
+        <w:rFonts w:ascii="Symbol" w:hAnsi="Symbol" w:hint="default"/>
+      </w:rPr>
+    </w:lvl>
+    <w:lvl w:ilvl="1" w:tplc="04090003" w:tentative="1">
+      <w:start w:val="1"/>
+      <w:numFmt w:val="bullet"/>
+      <w:lvlText w:val="o"/>
+      <w:lvlJc w:val="left"/>
+      <w:pPr>
+        <w:ind w:left="1440" w:hanging="360"/>
+      </w:pPr>
+      <w:rPr>
+        <w:rFonts w:ascii="Courier New" w:hAnsi="Courier New" w:cs="Courier New" w:hint="default"/>
+      </w:rPr>
+    </w:lvl>
+    <w:lvl w:ilvl="2" w:tplc="04090005" w:tentative="1">
+      <w:start w:val="1"/>
+      <w:numFmt w:val="bullet"/>
+      <w:lvlText w:val=""/>
+      <w:lvlJc w:val="left"/>
+      <w:pPr>
+        <w:ind w:left="2160" w:hanging="360"/>
+      </w:pPr>
+      <w:rPr>
+        <w:rFonts w:ascii="Wingdings" w:hAnsi="Wingdings" w:hint="default"/>
+      </w:rPr>
+    </w:lvl>
+    <w:lvl w:ilvl="3" w:tplc="04090001" w:tentative="1">
+      <w:start w:val="1"/>
+      <w:numFmt w:val="bullet"/>
+      <w:lvlText w:val=""/>
+      <w:lvlJc w:val="left"/>
+      <w:pPr>
+        <w:ind w:left="2880" w:hanging="360"/>
+      </w:pPr>
+      <w:rPr>
+        <w:rFonts w:ascii="Symbol" w:hAnsi="Symbol" w:hint="default"/>
+      </w:rPr>
+    </w:lvl>
+    <w:lvl w:ilvl="4" w:tplc="04090003" w:tentative="1">
+      <w:start w:val="1"/>
+      <w:numFmt w:val="bullet"/>
+      <w:lvlText w:val="o"/>
+      <w:lvlJc w:val="left"/>
+      <w:pPr>
+        <w:ind w:left="3600" w:hanging="360"/>
+      </w:pPr>
+      <w:rPr>
+        <w:rFonts w:ascii="Courier New" w:hAnsi="Courier New" w:cs="Courier New" w:hint="default"/>
+      </w:rPr>
+    </w:lvl>
+    <w:lvl w:ilvl="5" w:tplc="04090005" w:tentative="1">
+      <w:start w:val="1"/>
+      <w:numFmt w:val="bullet"/>
+      <w:lvlText w:val=""/>
+      <w:lvlJc w:val="left"/>
+      <w:pPr>
+        <w:ind w:left="4320" w:hanging="360"/>
+      </w:pPr>
+      <w:rPr>
+        <w:rFonts w:ascii="Wingdings" w:hAnsi="Wingdings" w:hint="default"/>
+      </w:rPr>
+    </w:lvl>
+    <w:lvl w:ilvl="6" w:tplc="04090001" w:tentative="1">
+      <w:start w:val="1"/>
+      <w:numFmt w:val="bullet"/>
+      <w:lvlText w:val=""/>
+      <w:lvlJc w:val="left"/>
+      <w:pPr>
+        <w:ind w:left="5040" w:hanging="360"/>
+      </w:pPr>
+      <w:rPr>
+        <w:rFonts w:ascii="Symbol" w:hAnsi="Symbol" w:hint="default"/>
+      </w:rPr>
+    </w:lvl>
+    <w:lvl w:ilvl="7" w:tplc="04090003" w:tentative="1">
+      <w:start w:val="1"/>
+      <w:numFmt w:val="bullet"/>
+      <w:lvlText w:val="o"/>
+      <w:lvlJc w:val="left"/>
+      <w:pPr>
+        <w:ind w:left="5760" w:hanging="360"/>
+      </w:pPr>
+      <w:rPr>
+        <w:rFonts w:ascii="Courier New" w:hAnsi="Courier New" w:cs="Courier New" w:hint="default"/>
+      </w:rPr>
+    </w:lvl>
+    <w:lvl w:ilvl="8" w:tplc="04090005" w:tentative="1">
+      <w:start w:val="1"/>
+      <w:numFmt w:val="bullet"/>
+      <w:lvlText w:val=""/>
+      <w:lvlJc w:val="left"/>
+      <w:pPr>
+        <w:ind w:left="6480" w:hanging="360"/>
+      </w:pPr>
+      <w:rPr>
+        <w:rFonts w:ascii="Wingdings" w:hAnsi="Wingdings" w:hint="default"/>
+      </w:rPr>
+    </w:lvl>
+  </w:abstractNum>
   <w:num w:numId="1">
+    <w:abstractNumId w:val="1"/>
+  </w:num>
+  <w:num w:numId="2">
     <w:abstractNumId w:val="0"/>
+  </w:num>
+  <w:num w:numId="3">
+    <w:abstractNumId w:val="2"/>
   </w:num>
 </w:numbering>
 </file>
@@ -1099,7 +1193,7 @@
       </w:pPr>
     </w:pPrDefault>
   </w:docDefaults>
-  <w:latentStyles w:defLockedState="0" w:defUIPriority="99" w:defSemiHidden="0" w:defUnhideWhenUsed="0" w:defQFormat="0" w:count="375">
+  <w:latentStyles w:defLockedState="0" w:defUIPriority="99" w:defSemiHidden="0" w:defUnhideWhenUsed="0" w:defQFormat="0" w:count="376">
     <w:lsdException w:name="Normal" w:uiPriority="0" w:qFormat="1"/>
     <w:lsdException w:name="heading 1" w:uiPriority="9" w:qFormat="1"/>
     <w:lsdException w:name="heading 2" w:semiHidden="1" w:uiPriority="9" w:unhideWhenUsed="1" w:qFormat="1"/>
@@ -1475,6 +1569,7 @@
     <w:lsdException w:name="Smart Hyperlink" w:semiHidden="1" w:unhideWhenUsed="1"/>
     <w:lsdException w:name="Hashtag" w:semiHidden="1" w:unhideWhenUsed="1"/>
     <w:lsdException w:name="Unresolved Mention" w:semiHidden="1" w:unhideWhenUsed="1"/>
+    <w:lsdException w:name="Smart Link" w:semiHidden="1" w:unhideWhenUsed="1"/>
   </w:latentStyles>
   <w:style w:type="paragraph" w:default="1" w:styleId="Normal">
     <w:name w:val="Normal"/>

</xml_diff>

<commit_message>
Add attractors, test wrecking ball and catapult
</commit_message>
<xml_diff>
--- a/Notes.docx
+++ b/Notes.docx
@@ -13,6 +13,9 @@
       <w:proofErr w:type="spellEnd"/>
       <w:r>
         <w:t xml:space="preserve"> Pages</w:t>
+      </w:r>
+      <w:r>
+        <w:t xml:space="preserve"> (compile webpack, then host as normal site? Idk if possible, using node requires</w:t>
       </w:r>
     </w:p>
     <w:p>
@@ -79,30 +82,17 @@
         <w:t xml:space="preserve"> </w:t>
       </w:r>
     </w:p>
-    <w:p>
-      <w:hyperlink r:id="rId8" w:history="1">
-        <w:r>
-          <w:rPr>
-            <w:rStyle w:val="Hyperlink"/>
-          </w:rPr>
-          <w:t>http://palmerpaul.com/p5-matter/</w:t>
-        </w:r>
-      </w:hyperlink>
-      <w:r>
-        <w:t xml:space="preserve"> </w:t>
-      </w:r>
-    </w:p>
-    <w:p>
+    <w:p/>
+    <w:p>
+      <w:bookmarkStart w:id="0" w:name="_GoBack"/>
+      <w:bookmarkEnd w:id="0"/>
       <w:r>
         <w:t>On looks:</w:t>
       </w:r>
     </w:p>
     <w:p>
       <w:r>
-        <w:t>A</w:t>
-      </w:r>
-      <w:r>
-        <w:t xml:space="preserve">esthetic sky background with sun, smooth </w:t>
+        <w:t xml:space="preserve">smooth </w:t>
       </w:r>
       <w:proofErr w:type="gramStart"/>
       <w:r>
@@ -115,7 +105,18 @@
       </w:r>
       <w:proofErr w:type="spellEnd"/>
       <w:r>
-        <w:t xml:space="preserve"> = 0) &amp; ground (</w:t>
+        <w:t xml:space="preserve"> = 0) &amp; ground</w:t>
+      </w:r>
+      <w:r>
+        <w:t xml:space="preserve"> (visible rectangle/sprite of </w:t>
+      </w:r>
+      <w:proofErr w:type="spellStart"/>
+      <w:r>
+        <w:t>groudn</w:t>
+      </w:r>
+      <w:proofErr w:type="spellEnd"/>
+      <w:r>
+        <w:t xml:space="preserve"> (</w:t>
       </w:r>
       <w:proofErr w:type="spellStart"/>
       <w:r>
@@ -132,17 +133,10 @@
         <w:t>;</w:t>
       </w:r>
     </w:p>
-    <w:p>
-      <w:r>
-        <w:t xml:space="preserve">Worry about trivial things like color scheme later XD </w:t>
-      </w:r>
-      <w:proofErr w:type="spellStart"/>
-      <w:r>
-        <w:t>Kipp</w:t>
-      </w:r>
-      <w:proofErr w:type="spellEnd"/>
-      <w:r>
-        <w:t xml:space="preserve"> is not an art teacher</w:t>
+    <w:p/>
+    <w:p>
+      <w:r>
+        <w:t>Collision filtering to turn off/on objects?</w:t>
       </w:r>
     </w:p>
     <w:p/>
@@ -159,7 +153,6 @@
         <w:t>user input (ex no higher than 400N, 15 objects, etc)</w:t>
       </w:r>
     </w:p>
-    <w:p/>
     <w:p>
       <w:pPr>
         <w:pStyle w:val="ListParagraph"/>
@@ -181,16 +174,8 @@
         </w:numPr>
       </w:pPr>
       <w:r>
-        <w:t>way to make parabola/circle pit thing</w:t>
-      </w:r>
-    </w:p>
-    <w:p/>
-    <w:p>
-      <w:r>
         <w:t>Use an SVG to make a concave pit and other stuff</w:t>
       </w:r>
-      <w:bookmarkStart w:id="0" w:name="_GoBack"/>
-      <w:bookmarkEnd w:id="0"/>
     </w:p>
     <w:p/>
     <w:p>
@@ -201,16 +186,46 @@
         <w:t>s</w:t>
       </w:r>
       <w:r>
-        <w:t>: Box (Cube; Rectangle); Car</w:t>
-      </w:r>
-      <w:r>
-        <w:t xml:space="preserve"> (simple)</w:t>
-      </w:r>
-      <w:r>
-        <w:t>, Disk</w:t>
-      </w:r>
-      <w:r>
-        <w:t xml:space="preserve"> (different sizes, radii, lengths, and hollow vs dense)</w:t>
+        <w:t xml:space="preserve"> (let user set w, h, r, etc)</w:t>
+      </w:r>
+      <w:r>
+        <w:t>: Box; Car</w:t>
+      </w:r>
+      <w:r>
+        <w:t>;</w:t>
+      </w:r>
+      <w:r>
+        <w:t xml:space="preserve"> Disk</w:t>
+      </w:r>
+      <w:r>
+        <w:t xml:space="preserve"> (different sizes, radii, lengths, and hollow vs dense</w:t>
+      </w:r>
+      <w:r>
+        <w:t xml:space="preserve">; since u can set </w:t>
+      </w:r>
+      <w:proofErr w:type="spellStart"/>
+      <w:r>
+        <w:t>mOinertia</w:t>
+      </w:r>
+      <w:proofErr w:type="spellEnd"/>
+      <w:r>
+        <w:t xml:space="preserve">, u can have user set the 2 radii, u draw it w the 2 radii, then do the </w:t>
+      </w:r>
+      <w:proofErr w:type="spellStart"/>
+      <w:r>
+        <w:t>calculatiosn</w:t>
+      </w:r>
+      <w:proofErr w:type="spellEnd"/>
+      <w:r>
+        <w:t xml:space="preserve"> behind the scenes to get </w:t>
+      </w:r>
+      <w:proofErr w:type="spellStart"/>
+      <w:r>
+        <w:t>mOi</w:t>
+      </w:r>
+      <w:proofErr w:type="spellEnd"/>
+      <w:r>
+        <w:t>)</w:t>
       </w:r>
       <w:r>
         <w:t>, Sphere</w:t>
@@ -225,49 +240,111 @@
         <w:t xml:space="preserve"> 2 masses w light cord on frictionless pulley</w:t>
       </w:r>
       <w:r>
-        <w:t>,</w:t>
-      </w:r>
-      <w:r>
-        <w:t xml:space="preserve"> pointed object (to place, let an object collide against and show collision against that one sharp point)</w:t>
-      </w:r>
-    </w:p>
-    <w:p>
-      <w:pPr>
-        <w:pStyle w:val="ListParagraph"/>
-        <w:numPr>
-          <w:ilvl w:val="0"/>
-          <w:numId w:val="1"/>
-        </w:numPr>
-      </w:pPr>
-      <w:r>
-        <w:t>Max 2 objects allowed (for collisions)</w:t>
-      </w:r>
-    </w:p>
-    <w:p>
-      <w:pPr>
-        <w:pStyle w:val="ListParagraph"/>
-        <w:numPr>
-          <w:ilvl w:val="0"/>
-          <w:numId w:val="1"/>
-        </w:numPr>
-      </w:pPr>
-      <w:r>
-        <w:t>Static/</w:t>
-      </w:r>
-      <w:r>
-        <w:t>unmoving</w:t>
-      </w:r>
-      <w:r>
-        <w:t xml:space="preserve"> objects (For collisions) versus </w:t>
-      </w:r>
-      <w:r>
-        <w:t>dynamic objects</w:t>
-      </w:r>
-      <w:r>
-        <w:t xml:space="preserve"> (move</w:t>
-      </w:r>
-      <w:r>
-        <w:t>/react</w:t>
+        <w:t xml:space="preserve"> </w:t>
+      </w:r>
+    </w:p>
+    <w:p>
+      <w:r>
+        <w:t xml:space="preserve">Free body diagram: Always displaying forces that will act on the object on “Play”; </w:t>
+      </w:r>
+      <w:r>
+        <w:t>FBD is ON the object in the screen</w:t>
+      </w:r>
+      <w:r>
+        <w:t>;</w:t>
+      </w:r>
+      <w:r>
+        <w:t xml:space="preserve"> how to display </w:t>
+      </w:r>
+      <w:proofErr w:type="spellStart"/>
+      <w:r>
+        <w:t>Fforce</w:t>
+      </w:r>
+      <w:proofErr w:type="spellEnd"/>
+      <w:r>
+        <w:t xml:space="preserve"> on FBD?</w:t>
+      </w:r>
+    </w:p>
+    <w:p>
+      <w:r>
+        <w:t>On play: Constant forces stay on there (color coded), instant forces disappear, but velocity vectors are shown (magnitude, direction)</w:t>
+      </w:r>
+    </w:p>
+    <w:p/>
+    <w:p>
+      <w:r>
+        <w:t>Forces: Can select where on object to apply force (exactly what point, direction, and magnitude)</w:t>
+      </w:r>
+    </w:p>
+    <w:p>
+      <w:r>
+        <w:t xml:space="preserve">(torque </w:t>
+      </w:r>
+      <w:proofErr w:type="gramStart"/>
+      <w:r>
+        <w:t>applied  by</w:t>
+      </w:r>
+      <w:proofErr w:type="gramEnd"/>
+      <w:r>
+        <w:t xml:space="preserve"> perp force)</w:t>
+      </w:r>
+    </w:p>
+    <w:p/>
+    <w:p>
+      <w:r>
+        <w:t>Gravity</w:t>
+      </w:r>
+      <w:r>
+        <w:t>, air resistance, restitution, friction (static, kinetic)</w:t>
+      </w:r>
+      <w:r>
+        <w:t>: Can toggle on and off as a force; can change</w:t>
+      </w:r>
+      <w:r>
+        <w:t xml:space="preserve"> value</w:t>
+      </w:r>
+    </w:p>
+    <w:p/>
+    <w:p>
+      <w:r>
+        <w:t>Surface: Smooth or friction; flat, incline (adjustable angle), downward circular hill</w:t>
+      </w:r>
+      <w:r>
+        <w:t xml:space="preserve">, flat cliff with edge to fall </w:t>
+      </w:r>
+      <w:proofErr w:type="gramStart"/>
+      <w:r>
+        <w:t>off of</w:t>
+      </w:r>
+      <w:proofErr w:type="gramEnd"/>
+      <w:r>
+        <w:t xml:space="preserve"> (projectile motion); </w:t>
+      </w:r>
+    </w:p>
+    <w:p/>
+    <w:p>
+      <w:r>
+        <w:t>Create path of object</w:t>
+      </w:r>
+      <w:r>
+        <w:t xml:space="preserve"> (to visualize projectile motion</w:t>
+      </w:r>
+      <w:r>
+        <w:t xml:space="preserve">; </w:t>
+      </w:r>
+      <w:r>
+        <w:t xml:space="preserve">wouldn’t be hard if u use draw to canvas based on </w:t>
+      </w:r>
+      <w:proofErr w:type="spellStart"/>
+      <w:r>
+        <w:t>coord</w:t>
+      </w:r>
+      <w:proofErr w:type="spellEnd"/>
+      <w:r>
+        <w:t xml:space="preserve"> of the </w:t>
+      </w:r>
+      <w:r>
+        <w:t>object</w:t>
       </w:r>
       <w:r>
         <w:t>)</w:t>
@@ -276,115 +353,6 @@
     <w:p/>
     <w:p>
       <w:r>
-        <w:t xml:space="preserve">Free body diagram: Always displaying forces that will act on the object on “Play”; </w:t>
-      </w:r>
-      <w:r>
-        <w:t>FBD is ON the object in the screen</w:t>
-      </w:r>
-      <w:r>
-        <w:t>;</w:t>
-      </w:r>
-      <w:r>
-        <w:t xml:space="preserve"> how to display </w:t>
-      </w:r>
-      <w:proofErr w:type="spellStart"/>
-      <w:r>
-        <w:t>Fforce</w:t>
-      </w:r>
-      <w:proofErr w:type="spellEnd"/>
-      <w:r>
-        <w:t xml:space="preserve"> on FBD?</w:t>
-      </w:r>
-    </w:p>
-    <w:p>
-      <w:r>
-        <w:t>On play: Constant forces stay on there (color coded), instant forces disappear, but velocity vectors are shown (magnitude, direction)</w:t>
-      </w:r>
-    </w:p>
-    <w:p/>
-    <w:p>
-      <w:r>
-        <w:lastRenderedPageBreak/>
-        <w:t>Forces: Can select where on object to apply force (exactly what point, direction, and magnitude)</w:t>
-      </w:r>
-    </w:p>
-    <w:p/>
-    <w:p>
-      <w:r>
-        <w:t xml:space="preserve">Torque: torque = </w:t>
-      </w:r>
-      <w:proofErr w:type="spellStart"/>
-      <w:r>
-        <w:t>rFsinθ</w:t>
-      </w:r>
-      <w:proofErr w:type="spellEnd"/>
-      <w:r>
-        <w:t xml:space="preserve"> so forces up</w:t>
-      </w:r>
-      <w:r>
-        <w:t xml:space="preserve"> </w:t>
-      </w:r>
-      <w:proofErr w:type="spellStart"/>
-      <w:r>
-        <w:t>top</w:t>
-      </w:r>
-      <w:proofErr w:type="spellEnd"/>
-      <w:r>
-        <w:t xml:space="preserve"> determine the torque being applied</w:t>
-      </w:r>
-    </w:p>
-    <w:p/>
-    <w:p>
-      <w:r>
-        <w:t>Gravity: Can toggle on and off as a force; can change what g constant is equal to</w:t>
-      </w:r>
-    </w:p>
-    <w:p/>
-    <w:p>
-      <w:r>
-        <w:t>Friction: Can adjust friction coefficient of surface</w:t>
-      </w:r>
-      <w:r>
-        <w:t>; checkbox for static friction or not, and what that static friction coefficient should be</w:t>
-      </w:r>
-      <w:r>
-        <w:t xml:space="preserve"> (used in </w:t>
-      </w:r>
-      <w:proofErr w:type="spellStart"/>
-      <w:r>
-        <w:t>coef</w:t>
-      </w:r>
-      <w:proofErr w:type="spellEnd"/>
-      <w:r>
-        <w:t xml:space="preserve"> * </w:t>
-      </w:r>
-      <w:proofErr w:type="spellStart"/>
-      <w:r>
-        <w:t>fN</w:t>
-      </w:r>
-      <w:proofErr w:type="spellEnd"/>
-      <w:r>
-        <w:t>)</w:t>
-      </w:r>
-    </w:p>
-    <w:p/>
-    <w:p>
-      <w:r>
-        <w:t>Air resistance: Checkbox to enable it (to program it, prob just slow down the velocity of an object based on what the air resistance is)</w:t>
-      </w:r>
-    </w:p>
-    <w:p/>
-    <w:p>
-      <w:r>
-        <w:t>Surface: Smooth or friction; flat, incline (adjustable angle), downward circular hill</w:t>
-      </w:r>
-      <w:r>
-        <w:t>, flat cliff with edge to fall off of</w:t>
-      </w:r>
-    </w:p>
-    <w:p/>
-    <w:p>
-      <w:r>
         <w:t>General: x-axis</w:t>
       </w:r>
       <w:r>
@@ -400,17 +368,6 @@
         <w:t>etc</w:t>
       </w:r>
       <w:proofErr w:type="spellEnd"/>
-    </w:p>
-    <w:p/>
-    <w:p>
-      <w:r>
-        <w:t>Magnetism stuff</w:t>
-      </w:r>
-    </w:p>
-    <w:p>
-      <w:r>
-        <w:t>Positive / negative particle stuff + electric fields</w:t>
-      </w:r>
     </w:p>
     <w:p>
       <w:pPr>
@@ -432,13 +389,7 @@
         <w:t>Options:</w:t>
       </w:r>
       <w:r>
-        <w:t xml:space="preserve"> Trace object motion (highlights motion</w:t>
-      </w:r>
-      <w:r>
-        <w:t>, ex for projectile motion</w:t>
-      </w:r>
-      <w:r>
-        <w:t xml:space="preserve">) </w:t>
+        <w:t xml:space="preserve"> </w:t>
       </w:r>
       <w:r>
         <w:t>Pause, play, reset (to customizations b4 pressing play), clear (empties whole board/window)</w:t>
@@ -511,70 +462,72 @@
     </w:p>
     <w:p>
       <w:r>
+        <w:t>After world functions:</w:t>
+      </w:r>
+    </w:p>
+    <w:p>
+      <w:r>
+        <w:t xml:space="preserve">Note collisions = perfectly </w:t>
+      </w:r>
+      <w:r>
+        <w:t>inelastic when restitution = 0 I believe</w:t>
+      </w:r>
+    </w:p>
+    <w:p/>
+    <w:p>
+      <w:r>
+        <w:t>Contact form for feature requests, bugs, etc</w:t>
+      </w:r>
+    </w:p>
+    <w:p/>
+    <w:p>
+      <w:r>
+        <w:t>Some type of interactive tutorial</w:t>
+      </w:r>
+    </w:p>
+    <w:p/>
+    <w:p>
+      <w:r>
+        <w:t xml:space="preserve">Way for </w:t>
+      </w:r>
+      <w:proofErr w:type="spellStart"/>
+      <w:r>
+        <w:t>Kipp</w:t>
+      </w:r>
+      <w:proofErr w:type="spellEnd"/>
+      <w:r>
+        <w:t xml:space="preserve"> to know you did it? (name/ID submit? etc)</w:t>
+      </w:r>
+    </w:p>
+    <w:p/>
+    <w:p>
+      <w:r>
+        <w:t>Interactive problems</w:t>
+      </w:r>
+      <w:r>
+        <w:t xml:space="preserve"> (Ask </w:t>
+      </w:r>
+      <w:proofErr w:type="spellStart"/>
+      <w:r>
+        <w:t>Kipp</w:t>
+      </w:r>
+      <w:proofErr w:type="spellEnd"/>
+      <w:r>
+        <w:t xml:space="preserve"> </w:t>
+      </w:r>
+      <w:r>
+        <w:t>makes lesson planning easier…</w:t>
+      </w:r>
+      <w:r>
+        <w:t>)</w:t>
+      </w:r>
+      <w:r>
+        <w:t>:</w:t>
+      </w:r>
+    </w:p>
+    <w:p>
+      <w:r>
         <w:lastRenderedPageBreak/>
-        <w:t>After world functions:</w:t>
-      </w:r>
-    </w:p>
-    <w:p/>
-    <w:p>
-      <w:r>
-        <w:t>Note collisions = perfectly elastic</w:t>
-      </w:r>
-    </w:p>
-    <w:p/>
-    <w:p>
-      <w:r>
-        <w:t>Contact form for feature requests, bugs, etc</w:t>
-      </w:r>
-    </w:p>
-    <w:p/>
-    <w:p>
-      <w:r>
-        <w:t>Some type of interactive tutorial</w:t>
-      </w:r>
-    </w:p>
-    <w:p/>
-    <w:p>
-      <w:r>
-        <w:t xml:space="preserve">Way for </w:t>
-      </w:r>
-      <w:proofErr w:type="spellStart"/>
-      <w:r>
-        <w:t>Kipp</w:t>
-      </w:r>
-      <w:proofErr w:type="spellEnd"/>
-      <w:r>
-        <w:t xml:space="preserve"> to know you did it? (name/ID submit? etc)</w:t>
-      </w:r>
-    </w:p>
-    <w:p/>
-    <w:p>
-      <w:r>
-        <w:t>Interactive problems</w:t>
-      </w:r>
-      <w:r>
-        <w:t xml:space="preserve"> (Ask </w:t>
-      </w:r>
-      <w:proofErr w:type="spellStart"/>
-      <w:r>
-        <w:t>Kipp</w:t>
-      </w:r>
-      <w:proofErr w:type="spellEnd"/>
-      <w:r>
-        <w:t xml:space="preserve"> </w:t>
-      </w:r>
-      <w:r>
-        <w:t>makes lesson planning easier…</w:t>
-      </w:r>
-      <w:r>
-        <w:t>)</w:t>
-      </w:r>
-      <w:r>
-        <w:t>:</w:t>
-      </w:r>
-    </w:p>
-    <w:p>
-      <w:r>
         <w:t xml:space="preserve">What force is necessary to get object from </w:t>
       </w:r>
       <w:proofErr w:type="spellStart"/>
@@ -697,7 +650,7 @@
       <w:r>
         <w:t>demonstration of forces (</w:t>
       </w:r>
-      <w:hyperlink r:id="rId9" w:history="1">
+      <w:hyperlink r:id="rId8" w:history="1">
         <w:r>
           <w:rPr>
             <w:rStyle w:val="Hyperlink"/>
@@ -716,19 +669,18 @@
     <w:p/>
     <w:p>
       <w:r>
+        <w:t>Magnetism stuff</w:t>
+      </w:r>
+    </w:p>
+    <w:p>
+      <w:r>
+        <w:t>Positive / negative particle stuff + electric fields</w:t>
+      </w:r>
+    </w:p>
+    <w:p/>
+    <w:p>
+      <w:r>
         <w:t>Etc:</w:t>
-      </w:r>
-    </w:p>
-    <w:p>
-      <w:pPr>
-        <w:pStyle w:val="ListParagraph"/>
-        <w:numPr>
-          <w:ilvl w:val="0"/>
-          <w:numId w:val="2"/>
-        </w:numPr>
-      </w:pPr>
-      <w:r>
-        <w:t>Different moments of inertias depending on object (more specifically that whacky double ring cylinder circle inner outer radius nonsense that was on the test</w:t>
       </w:r>
     </w:p>
     <w:p>
@@ -1680,6 +1632,18 @@
       <w:shd w:val="clear" w:color="auto" w:fill="E1DFDD"/>
     </w:rPr>
   </w:style>
+  <w:style w:type="character" w:styleId="FollowedHyperlink">
+    <w:name w:val="FollowedHyperlink"/>
+    <w:basedOn w:val="DefaultParagraphFont"/>
+    <w:uiPriority w:val="99"/>
+    <w:semiHidden/>
+    <w:unhideWhenUsed/>
+    <w:rsid w:val="00193BD3"/>
+    <w:rPr>
+      <w:color w:val="954F72" w:themeColor="followedHyperlink"/>
+      <w:u w:val="single"/>
+    </w:rPr>
+  </w:style>
 </w:styles>
 </file>
 

</xml_diff>

<commit_message>
Small changes in sandbox
</commit_message>
<xml_diff>
--- a/Notes.docx
+++ b/Notes.docx
@@ -28,19 +28,6 @@
       <w:proofErr w:type="spellStart"/>
       <w:r>
         <w:t>liabru</w:t>
-      </w:r>
-      <w:proofErr w:type="spellEnd"/>
-    </w:p>
-    <w:p>
-      <w:r>
-        <w:t xml:space="preserve">For springs: </w:t>
-      </w:r>
-      <w:r>
-        <w:t xml:space="preserve">matter-springs by </w:t>
-      </w:r>
-      <w:proofErr w:type="spellStart"/>
-      <w:r>
-        <w:t>momentumworks</w:t>
       </w:r>
       <w:proofErr w:type="spellEnd"/>
     </w:p>
@@ -84,8 +71,6 @@
     </w:p>
     <w:p/>
     <w:p>
-      <w:bookmarkStart w:id="0" w:name="_GoBack"/>
-      <w:bookmarkEnd w:id="0"/>
       <w:r>
         <w:t>On looks:</w:t>
       </w:r>
@@ -179,6 +164,13 @@
     </w:p>
     <w:p/>
     <w:p>
+      <w:pPr>
+        <w:pStyle w:val="ListParagraph"/>
+        <w:numPr>
+          <w:ilvl w:val="0"/>
+          <w:numId w:val="3"/>
+        </w:numPr>
+      </w:pPr>
       <w:r>
         <w:t>Object</w:t>
       </w:r>
@@ -244,6 +236,13 @@
       </w:r>
     </w:p>
     <w:p>
+      <w:pPr>
+        <w:pStyle w:val="ListParagraph"/>
+        <w:numPr>
+          <w:ilvl w:val="0"/>
+          <w:numId w:val="4"/>
+        </w:numPr>
+      </w:pPr>
       <w:r>
         <w:t xml:space="preserve">Free body diagram: Always displaying forces that will act on the object on “Play”; </w:t>
       </w:r>
@@ -265,16 +264,20 @@
         <w:t xml:space="preserve"> on FBD?</w:t>
       </w:r>
     </w:p>
-    <w:p>
-      <w:r>
-        <w:t>On play: Constant forces stay on there (color coded), instant forces disappear, but velocity vectors are shown (magnitude, direction)</w:t>
-      </w:r>
-    </w:p>
-    <w:p/>
-    <w:p>
+    <w:p/>
+    <w:p>
+      <w:pPr>
+        <w:pStyle w:val="ListParagraph"/>
+        <w:numPr>
+          <w:ilvl w:val="0"/>
+          <w:numId w:val="4"/>
+        </w:numPr>
+      </w:pPr>
       <w:r>
         <w:t>Forces: Can select where on object to apply force (exactly what point, direction, and magnitude)</w:t>
       </w:r>
+      <w:bookmarkStart w:id="0" w:name="_GoBack"/>
+      <w:bookmarkEnd w:id="0"/>
     </w:p>
     <w:p>
       <w:r>
@@ -527,51 +530,51 @@
     </w:p>
     <w:p>
       <w:r>
+        <w:t xml:space="preserve">What force is necessary to get object from </w:t>
+      </w:r>
+      <w:proofErr w:type="spellStart"/>
+      <w:r>
+        <w:t>pt</w:t>
+      </w:r>
+      <w:proofErr w:type="spellEnd"/>
+      <w:r>
+        <w:t xml:space="preserve"> A to </w:t>
+      </w:r>
+      <w:proofErr w:type="spellStart"/>
+      <w:r>
+        <w:t>pt</w:t>
+      </w:r>
+      <w:proofErr w:type="spellEnd"/>
+      <w:r>
+        <w:t xml:space="preserve"> B (person does math on paper, then puts in force # into program)?</w:t>
+      </w:r>
+      <w:r>
+        <w:t xml:space="preserve"> Visual dotted object at point b to show destination </w:t>
+      </w:r>
+      <w:proofErr w:type="spellStart"/>
+      <w:r>
+        <w:t>kinda</w:t>
+      </w:r>
+      <w:proofErr w:type="spellEnd"/>
+      <w:r>
+        <w:t xml:space="preserve"> thing</w:t>
+      </w:r>
+      <w:r>
+        <w:t xml:space="preserve"> (and can use the detector or whatever in p5 or </w:t>
+      </w:r>
+      <w:proofErr w:type="spellStart"/>
+      <w:r>
+        <w:t>matterjs</w:t>
+      </w:r>
+      <w:proofErr w:type="spellEnd"/>
+      <w:r>
+        <w:t xml:space="preserve"> to indicate success)</w:t>
+      </w:r>
+    </w:p>
+    <w:p/>
+    <w:p>
+      <w:r>
         <w:lastRenderedPageBreak/>
-        <w:t xml:space="preserve">What force is necessary to get object from </w:t>
-      </w:r>
-      <w:proofErr w:type="spellStart"/>
-      <w:r>
-        <w:t>pt</w:t>
-      </w:r>
-      <w:proofErr w:type="spellEnd"/>
-      <w:r>
-        <w:t xml:space="preserve"> A to </w:t>
-      </w:r>
-      <w:proofErr w:type="spellStart"/>
-      <w:r>
-        <w:t>pt</w:t>
-      </w:r>
-      <w:proofErr w:type="spellEnd"/>
-      <w:r>
-        <w:t xml:space="preserve"> B (person does math on paper, then puts in force # into program)?</w:t>
-      </w:r>
-      <w:r>
-        <w:t xml:space="preserve"> Visual dotted object at point b to show destination </w:t>
-      </w:r>
-      <w:proofErr w:type="spellStart"/>
-      <w:r>
-        <w:t>kinda</w:t>
-      </w:r>
-      <w:proofErr w:type="spellEnd"/>
-      <w:r>
-        <w:t xml:space="preserve"> thing</w:t>
-      </w:r>
-      <w:r>
-        <w:t xml:space="preserve"> (and can use the detector or whatever in p5 or </w:t>
-      </w:r>
-      <w:proofErr w:type="spellStart"/>
-      <w:r>
-        <w:t>matterjs</w:t>
-      </w:r>
-      <w:proofErr w:type="spellEnd"/>
-      <w:r>
-        <w:t xml:space="preserve"> to indicate success)</w:t>
-      </w:r>
-    </w:p>
-    <w:p/>
-    <w:p>
-      <w:r>
         <w:t xml:space="preserve">What torque is necessary to get circle object from </w:t>
       </w:r>
       <w:proofErr w:type="spellStart"/>
@@ -1006,7 +1009,120 @@
   <w:abstractNum w:abstractNumId="2" w15:restartNumberingAfterBreak="0">
     <w:nsid w:val="51377C99"/>
     <w:multiLevelType w:val="hybridMultilevel"/>
-    <w:tmpl w:val="8676F996"/>
+    <w:tmpl w:val="01DA56B6"/>
+    <w:lvl w:ilvl="0" w:tplc="04090001">
+      <w:start w:val="1"/>
+      <w:numFmt w:val="bullet"/>
+      <w:lvlText w:val=""/>
+      <w:lvlJc w:val="left"/>
+      <w:pPr>
+        <w:ind w:left="720" w:hanging="360"/>
+      </w:pPr>
+      <w:rPr>
+        <w:rFonts w:ascii="Symbol" w:hAnsi="Symbol" w:hint="default"/>
+      </w:rPr>
+    </w:lvl>
+    <w:lvl w:ilvl="1" w:tplc="04090003" w:tentative="1">
+      <w:start w:val="1"/>
+      <w:numFmt w:val="bullet"/>
+      <w:lvlText w:val="o"/>
+      <w:lvlJc w:val="left"/>
+      <w:pPr>
+        <w:ind w:left="1440" w:hanging="360"/>
+      </w:pPr>
+      <w:rPr>
+        <w:rFonts w:ascii="Courier New" w:hAnsi="Courier New" w:cs="Courier New" w:hint="default"/>
+      </w:rPr>
+    </w:lvl>
+    <w:lvl w:ilvl="2" w:tplc="04090005" w:tentative="1">
+      <w:start w:val="1"/>
+      <w:numFmt w:val="bullet"/>
+      <w:lvlText w:val=""/>
+      <w:lvlJc w:val="left"/>
+      <w:pPr>
+        <w:ind w:left="2160" w:hanging="360"/>
+      </w:pPr>
+      <w:rPr>
+        <w:rFonts w:ascii="Wingdings" w:hAnsi="Wingdings" w:hint="default"/>
+      </w:rPr>
+    </w:lvl>
+    <w:lvl w:ilvl="3" w:tplc="04090001" w:tentative="1">
+      <w:start w:val="1"/>
+      <w:numFmt w:val="bullet"/>
+      <w:lvlText w:val=""/>
+      <w:lvlJc w:val="left"/>
+      <w:pPr>
+        <w:ind w:left="2880" w:hanging="360"/>
+      </w:pPr>
+      <w:rPr>
+        <w:rFonts w:ascii="Symbol" w:hAnsi="Symbol" w:hint="default"/>
+      </w:rPr>
+    </w:lvl>
+    <w:lvl w:ilvl="4" w:tplc="04090003" w:tentative="1">
+      <w:start w:val="1"/>
+      <w:numFmt w:val="bullet"/>
+      <w:lvlText w:val="o"/>
+      <w:lvlJc w:val="left"/>
+      <w:pPr>
+        <w:ind w:left="3600" w:hanging="360"/>
+      </w:pPr>
+      <w:rPr>
+        <w:rFonts w:ascii="Courier New" w:hAnsi="Courier New" w:cs="Courier New" w:hint="default"/>
+      </w:rPr>
+    </w:lvl>
+    <w:lvl w:ilvl="5" w:tplc="04090005" w:tentative="1">
+      <w:start w:val="1"/>
+      <w:numFmt w:val="bullet"/>
+      <w:lvlText w:val=""/>
+      <w:lvlJc w:val="left"/>
+      <w:pPr>
+        <w:ind w:left="4320" w:hanging="360"/>
+      </w:pPr>
+      <w:rPr>
+        <w:rFonts w:ascii="Wingdings" w:hAnsi="Wingdings" w:hint="default"/>
+      </w:rPr>
+    </w:lvl>
+    <w:lvl w:ilvl="6" w:tplc="04090001" w:tentative="1">
+      <w:start w:val="1"/>
+      <w:numFmt w:val="bullet"/>
+      <w:lvlText w:val=""/>
+      <w:lvlJc w:val="left"/>
+      <w:pPr>
+        <w:ind w:left="5040" w:hanging="360"/>
+      </w:pPr>
+      <w:rPr>
+        <w:rFonts w:ascii="Symbol" w:hAnsi="Symbol" w:hint="default"/>
+      </w:rPr>
+    </w:lvl>
+    <w:lvl w:ilvl="7" w:tplc="04090003" w:tentative="1">
+      <w:start w:val="1"/>
+      <w:numFmt w:val="bullet"/>
+      <w:lvlText w:val="o"/>
+      <w:lvlJc w:val="left"/>
+      <w:pPr>
+        <w:ind w:left="5760" w:hanging="360"/>
+      </w:pPr>
+      <w:rPr>
+        <w:rFonts w:ascii="Courier New" w:hAnsi="Courier New" w:cs="Courier New" w:hint="default"/>
+      </w:rPr>
+    </w:lvl>
+    <w:lvl w:ilvl="8" w:tplc="04090005" w:tentative="1">
+      <w:start w:val="1"/>
+      <w:numFmt w:val="bullet"/>
+      <w:lvlText w:val=""/>
+      <w:lvlJc w:val="left"/>
+      <w:pPr>
+        <w:ind w:left="6480" w:hanging="360"/>
+      </w:pPr>
+      <w:rPr>
+        <w:rFonts w:ascii="Wingdings" w:hAnsi="Wingdings" w:hint="default"/>
+      </w:rPr>
+    </w:lvl>
+  </w:abstractNum>
+  <w:abstractNum w:abstractNumId="3" w15:restartNumberingAfterBreak="0">
+    <w:nsid w:val="56720AAB"/>
+    <w:multiLevelType w:val="hybridMultilevel"/>
+    <w:tmpl w:val="FB1E3BE8"/>
     <w:lvl w:ilvl="0" w:tplc="04090001">
       <w:start w:val="1"/>
       <w:numFmt w:val="bullet"/>
@@ -1124,6 +1240,9 @@
   </w:num>
   <w:num w:numId="3">
     <w:abstractNumId w:val="2"/>
+  </w:num>
+  <w:num w:numId="4">
+    <w:abstractNumId w:val="3"/>
   </w:num>
 </w:numbering>
 </file>

</xml_diff>

<commit_message>
Separated simulations into tabs; basic UI finished
</commit_message>
<xml_diff>
--- a/Notes.docx
+++ b/Notes.docx
@@ -51,12 +51,7 @@
       <w:proofErr w:type="spellStart"/>
       <w:proofErr w:type="gramEnd"/>
       <w:r>
-        <w:t>fric</w:t>
-      </w:r>
-      <w:bookmarkStart w:id="0" w:name="_GoBack"/>
-      <w:bookmarkEnd w:id="0"/>
-      <w:r>
-        <w:t>Coeff</w:t>
+        <w:t>fricCoeff</w:t>
       </w:r>
       <w:proofErr w:type="spellEnd"/>
       <w:r>
@@ -125,7 +120,10 @@
         <w:t xml:space="preserve">Max </w:t>
       </w:r>
       <w:r>
-        <w:t>user input (ex no higher than 400N, 15 objects, etc)</w:t>
+        <w:t>user input</w:t>
+      </w:r>
+      <w:r>
+        <w:t>s to avoid crashing matter.js</w:t>
       </w:r>
     </w:p>
     <w:p>
@@ -263,19 +261,6 @@
       </w:pPr>
       <w:r>
         <w:t>Forces: Can select where on object to apply force (exactly what point, direction, and magnitude)</w:t>
-      </w:r>
-    </w:p>
-    <w:p>
-      <w:r>
-        <w:t xml:space="preserve">(torque </w:t>
-      </w:r>
-      <w:proofErr w:type="gramStart"/>
-      <w:r>
-        <w:t>applied  by</w:t>
-      </w:r>
-      <w:proofErr w:type="gramEnd"/>
-      <w:r>
-        <w:t xml:space="preserve"> perp force)</w:t>
       </w:r>
     </w:p>
     <w:p/>
@@ -367,7 +352,6 @@
           <w:p/>
           <w:p>
             <w:r>
-              <w:lastRenderedPageBreak/>
               <w:t>Circles (</w:t>
             </w:r>
             <w:r>
@@ -459,20 +443,34 @@
     <w:p/>
     <w:p>
       <w:r>
-        <w:t xml:space="preserve">Add a </w:t>
-      </w:r>
-      <w:proofErr w:type="spellStart"/>
-      <w:r>
-        <w:t>ruller</w:t>
-      </w:r>
-      <w:proofErr w:type="spellEnd"/>
-    </w:p>
-    <w:p>
-      <w:r>
-        <w:t>Add a sand for more friction</w:t>
-      </w:r>
-    </w:p>
-    <w:p/>
+        <w:t xml:space="preserve">Add </w:t>
+      </w:r>
+      <w:bookmarkStart w:id="0" w:name="_GoBack"/>
+      <w:bookmarkEnd w:id="0"/>
+      <w:r>
+        <w:t>sand for more friction</w:t>
+      </w:r>
+    </w:p>
+    <w:p/>
+    <w:p>
+      <w:r>
+        <w:t>Give users option to scale objects automatically based on mass, change color/darkness based on density, etc</w:t>
+      </w:r>
+    </w:p>
+    <w:p/>
+    <w:p>
+      <w:r>
+        <w:t xml:space="preserve">use sensors to increase/reduce friction of objects to simulate surfaces changing (only now </w:t>
+      </w:r>
+      <w:proofErr w:type="spellStart"/>
+      <w:r>
+        <w:t>needa</w:t>
+      </w:r>
+      <w:proofErr w:type="spellEnd"/>
+      <w:r>
+        <w:t xml:space="preserve"> figure out how to show that visually – could just be a color change of object/area)</w:t>
+      </w:r>
+    </w:p>
     <w:p/>
     <w:p>
       <w:r>
@@ -612,6 +610,7 @@
     </w:p>
     <w:p>
       <w:r>
+        <w:lastRenderedPageBreak/>
         <w:t>On play</w:t>
       </w:r>
       <w:r>
@@ -846,7 +845,6 @@
     <w:p/>
     <w:p>
       <w:r>
-        <w:lastRenderedPageBreak/>
         <w:t>? help icons to explain physics concepts perhaps</w:t>
       </w:r>
       <w:r>

</xml_diff>